<commit_message>
lab 7.7 added service
</commit_message>
<xml_diff>
--- a/D2/LM07.7-Kube-nginx-variables.docx
+++ b/D2/LM07.7-Kube-nginx-variables.docx
@@ -1695,7 +1695,39 @@
           <w:i/>
           <w:iCs/>
         </w:rPr>
-        <w:t>docker push mydockerid/nginx-env-demo:v1</w:t>
+        <w:t xml:space="preserve">docker push </w:t>
+      </w:r>
+      <w:r>
+        <w:rPr>
+          <w:i/>
+          <w:iCs/>
+          <w:color w:val="EE0000"/>
+        </w:rPr>
+        <w:t>mydockerid</w:t>
+      </w:r>
+      <w:r>
+        <w:rPr>
+          <w:i/>
+          <w:iCs/>
+        </w:rPr>
+        <w:t>/nginx-env-demo:v1</w:t>
+      </w:r>
+    </w:p>
+    <w:p>
+      <w:pPr>
+        <w:rPr>
+          <w:i/>
+          <w:iCs/>
+          <w:color w:val="EE0000"/>
+        </w:rPr>
+      </w:pPr>
+      <w:r>
+        <w:rPr>
+          <w:i/>
+          <w:iCs/>
+          <w:color w:val="EE0000"/>
+        </w:rPr>
+        <w:t>Replace the one marked with red with docker hub user id</w:t>
       </w:r>
     </w:p>
     <w:p>
@@ -1703,6 +1735,7 @@
         <w:rPr>
           <w:rFonts w:ascii="Segoe UI Emoji" w:hAnsi="Segoe UI Emoji" w:cs="Segoe UI Emoji"/>
         </w:rPr>
+        <w:lastRenderedPageBreak/>
         <w:t>✅</w:t>
       </w:r>
       <w:r>
@@ -1721,7 +1754,6 @@
     </w:p>
     <w:p>
       <w:r>
-        <w:lastRenderedPageBreak/>
         <w:pict w14:anchorId="55014423">
           <v:rect id="_x0000_i1222" style="width:0;height:1.5pt" o:hralign="center" o:hrstd="t" o:hr="t" fillcolor="#a0a0a0" stroked="f"/>
         </w:pict>
@@ -1843,12 +1875,39 @@
           <w:b/>
           <w:bCs/>
         </w:rPr>
-        <w:t xml:space="preserve"> — Create the Pod YAML</w:t>
-      </w:r>
-    </w:p>
-    <w:p>
-      <w:r>
-        <w:t>File: nginx-env-demo-pod.yaml</w:t>
+        <w:t>.1</w:t>
+      </w:r>
+      <w:r>
+        <w:rPr>
+          <w:b/>
+          <w:bCs/>
+        </w:rPr>
+        <w:t xml:space="preserve"> — Create the </w:t>
+      </w:r>
+      <w:r>
+        <w:rPr>
+          <w:b/>
+          <w:bCs/>
+        </w:rPr>
+        <w:t>deployment</w:t>
+      </w:r>
+      <w:r>
+        <w:rPr>
+          <w:b/>
+          <w:bCs/>
+        </w:rPr>
+        <w:t xml:space="preserve"> YAML</w:t>
+      </w:r>
+    </w:p>
+    <w:p>
+      <w:r>
+        <w:t>File: nginx-env-demo-</w:t>
+      </w:r>
+      <w:r>
+        <w:t>deploy</w:t>
+      </w:r>
+      <w:r>
+        <w:t>.yaml</w:t>
       </w:r>
     </w:p>
     <w:p>
@@ -2136,6 +2195,7 @@
           <w:i/>
           <w:iCs/>
         </w:rPr>
+        <w:lastRenderedPageBreak/>
         <w:t xml:space="preserve">          ports:</w:t>
       </w:r>
     </w:p>
@@ -2168,7 +2228,6 @@
           <w:i/>
           <w:iCs/>
         </w:rPr>
-        <w:lastRenderedPageBreak/>
         <w:t xml:space="preserve">          env:</w:t>
       </w:r>
     </w:p>
@@ -2223,14 +2282,338 @@
     <w:p>
       <w:pPr>
         <w:spacing w:after="0"/>
-      </w:pPr>
-      <w:r>
-        <w:rPr>
-          <w:i/>
-          <w:iCs/>
-        </w:rPr>
-        <w:t xml:space="preserve">              value: "Staging"</w:t>
-      </w:r>
+        <w:rPr>
+          <w:i/>
+          <w:iCs/>
+        </w:rPr>
+      </w:pPr>
+      <w:r>
+        <w:rPr>
+          <w:i/>
+          <w:iCs/>
+        </w:rPr>
+        <w:t xml:space="preserve">              value: "Staging</w:t>
+      </w:r>
+      <w:r>
+        <w:rPr>
+          <w:i/>
+          <w:iCs/>
+        </w:rPr>
+        <w:t>”</w:t>
+      </w:r>
+    </w:p>
+    <w:p>
+      <w:pPr>
+        <w:spacing w:after="0"/>
+      </w:pPr>
+    </w:p>
+    <w:p>
+      <w:pPr>
+        <w:rPr>
+          <w:b/>
+          <w:bCs/>
+        </w:rPr>
+      </w:pPr>
+      <w:r>
+        <w:rPr>
+          <w:b/>
+          <w:bCs/>
+        </w:rPr>
+        <w:t xml:space="preserve">Step </w:t>
+      </w:r>
+      <w:r>
+        <w:rPr>
+          <w:b/>
+          <w:bCs/>
+        </w:rPr>
+        <w:t>7.</w:t>
+      </w:r>
+      <w:r>
+        <w:rPr>
+          <w:b/>
+          <w:bCs/>
+        </w:rPr>
+        <w:t>2</w:t>
+      </w:r>
+      <w:r>
+        <w:rPr>
+          <w:b/>
+          <w:bCs/>
+        </w:rPr>
+        <w:t xml:space="preserve"> — Create the </w:t>
+      </w:r>
+      <w:r>
+        <w:rPr>
+          <w:b/>
+          <w:bCs/>
+        </w:rPr>
+        <w:t>service</w:t>
+      </w:r>
+      <w:r>
+        <w:rPr>
+          <w:b/>
+          <w:bCs/>
+        </w:rPr>
+        <w:t xml:space="preserve"> YAML</w:t>
+      </w:r>
+    </w:p>
+    <w:p>
+      <w:r>
+        <w:t>File: nginx-env-demo-</w:t>
+      </w:r>
+      <w:r>
+        <w:t>service</w:t>
+      </w:r>
+      <w:r>
+        <w:t>.yaml</w:t>
+      </w:r>
+    </w:p>
+    <w:p>
+      <w:pPr>
+        <w:spacing w:after="0"/>
+        <w:rPr>
+          <w:i/>
+          <w:iCs/>
+        </w:rPr>
+      </w:pPr>
+      <w:r>
+        <w:rPr>
+          <w:i/>
+          <w:iCs/>
+        </w:rPr>
+        <w:t>apiVersion: v1</w:t>
+      </w:r>
+    </w:p>
+    <w:p>
+      <w:pPr>
+        <w:spacing w:after="0"/>
+        <w:rPr>
+          <w:i/>
+          <w:iCs/>
+        </w:rPr>
+      </w:pPr>
+      <w:r>
+        <w:rPr>
+          <w:i/>
+          <w:iCs/>
+        </w:rPr>
+        <w:t>kind: Service</w:t>
+      </w:r>
+    </w:p>
+    <w:p>
+      <w:pPr>
+        <w:spacing w:after="0"/>
+        <w:rPr>
+          <w:i/>
+          <w:iCs/>
+        </w:rPr>
+      </w:pPr>
+      <w:r>
+        <w:rPr>
+          <w:i/>
+          <w:iCs/>
+        </w:rPr>
+        <w:t>metadata:</w:t>
+      </w:r>
+    </w:p>
+    <w:p>
+      <w:pPr>
+        <w:spacing w:after="0"/>
+        <w:rPr>
+          <w:i/>
+          <w:iCs/>
+        </w:rPr>
+      </w:pPr>
+      <w:r>
+        <w:rPr>
+          <w:i/>
+          <w:iCs/>
+        </w:rPr>
+        <w:t xml:space="preserve">  name: nginx-env-service</w:t>
+      </w:r>
+    </w:p>
+    <w:p>
+      <w:pPr>
+        <w:spacing w:after="0"/>
+        <w:rPr>
+          <w:i/>
+          <w:iCs/>
+        </w:rPr>
+      </w:pPr>
+      <w:r>
+        <w:rPr>
+          <w:i/>
+          <w:iCs/>
+        </w:rPr>
+        <w:t>spec:</w:t>
+      </w:r>
+    </w:p>
+    <w:p>
+      <w:pPr>
+        <w:spacing w:after="0"/>
+        <w:rPr>
+          <w:i/>
+          <w:iCs/>
+        </w:rPr>
+      </w:pPr>
+      <w:r>
+        <w:rPr>
+          <w:i/>
+          <w:iCs/>
+        </w:rPr>
+        <w:t xml:space="preserve">  type: NodePort</w:t>
+      </w:r>
+    </w:p>
+    <w:p>
+      <w:pPr>
+        <w:spacing w:after="0"/>
+        <w:rPr>
+          <w:i/>
+          <w:iCs/>
+        </w:rPr>
+      </w:pPr>
+      <w:r>
+        <w:rPr>
+          <w:i/>
+          <w:iCs/>
+        </w:rPr>
+        <w:t xml:space="preserve">  selector:</w:t>
+      </w:r>
+    </w:p>
+    <w:p>
+      <w:pPr>
+        <w:spacing w:after="0"/>
+        <w:rPr>
+          <w:i/>
+          <w:iCs/>
+        </w:rPr>
+      </w:pPr>
+      <w:r>
+        <w:rPr>
+          <w:i/>
+          <w:iCs/>
+        </w:rPr>
+        <w:t xml:space="preserve">    app: nginx-env-demo</w:t>
+      </w:r>
+    </w:p>
+    <w:p>
+      <w:pPr>
+        <w:spacing w:after="0"/>
+        <w:rPr>
+          <w:i/>
+          <w:iCs/>
+        </w:rPr>
+      </w:pPr>
+      <w:r>
+        <w:rPr>
+          <w:i/>
+          <w:iCs/>
+        </w:rPr>
+        <w:t xml:space="preserve">  ports:</w:t>
+      </w:r>
+    </w:p>
+    <w:p>
+      <w:pPr>
+        <w:spacing w:after="0"/>
+        <w:rPr>
+          <w:i/>
+          <w:iCs/>
+        </w:rPr>
+      </w:pPr>
+      <w:r>
+        <w:rPr>
+          <w:i/>
+          <w:iCs/>
+        </w:rPr>
+        <w:t xml:space="preserve">    - name: http</w:t>
+      </w:r>
+    </w:p>
+    <w:p>
+      <w:pPr>
+        <w:spacing w:after="0"/>
+        <w:rPr>
+          <w:i/>
+          <w:iCs/>
+        </w:rPr>
+      </w:pPr>
+      <w:r>
+        <w:rPr>
+          <w:i/>
+          <w:iCs/>
+        </w:rPr>
+        <w:t xml:space="preserve">      protocol: TCP</w:t>
+      </w:r>
+    </w:p>
+    <w:p>
+      <w:pPr>
+        <w:spacing w:after="0"/>
+        <w:rPr>
+          <w:i/>
+          <w:iCs/>
+        </w:rPr>
+      </w:pPr>
+      <w:r>
+        <w:rPr>
+          <w:i/>
+          <w:iCs/>
+        </w:rPr>
+        <w:t xml:space="preserve">      port: 80          # Service port inside the cluster</w:t>
+      </w:r>
+    </w:p>
+    <w:p>
+      <w:pPr>
+        <w:spacing w:after="0"/>
+        <w:rPr>
+          <w:i/>
+          <w:iCs/>
+        </w:rPr>
+      </w:pPr>
+      <w:r>
+        <w:rPr>
+          <w:i/>
+          <w:iCs/>
+        </w:rPr>
+        <w:t xml:space="preserve">      targetPort: 80    # Container port</w:t>
+      </w:r>
+    </w:p>
+    <w:p>
+      <w:pPr>
+        <w:spacing w:after="0"/>
+        <w:rPr>
+          <w:i/>
+          <w:iCs/>
+        </w:rPr>
+      </w:pPr>
+      <w:r>
+        <w:rPr>
+          <w:i/>
+          <w:iCs/>
+        </w:rPr>
+        <w:t xml:space="preserve">      nodePort: 300</w:t>
+      </w:r>
+      <w:r>
+        <w:rPr>
+          <w:i/>
+          <w:iCs/>
+        </w:rPr>
+        <w:t>9</w:t>
+      </w:r>
+      <w:r>
+        <w:rPr>
+          <w:i/>
+          <w:iCs/>
+        </w:rPr>
+        <w:t>0   # External access port on each node</w:t>
+      </w:r>
+    </w:p>
+    <w:p>
+      <w:pPr>
+        <w:spacing w:after="0"/>
+        <w:rPr>
+          <w:i/>
+          <w:iCs/>
+        </w:rPr>
+      </w:pPr>
       <w:r>
         <w:pict w14:anchorId="08B2237D">
           <v:rect id="_x0000_i1167" style="width:0;height:1.5pt" o:hralign="center" o:hrstd="t" o:hr="t" fillcolor="#a0a0a0" stroked="f"/>
@@ -2254,7 +2637,13 @@
     </w:p>
     <w:p>
       <w:r>
-        <w:t>kubectl apply -f nginx-env-demo-pod.yaml</w:t>
+        <w:t>kubectl apply -f nginx-env-demo-</w:t>
+      </w:r>
+      <w:r>
+        <w:t>deploy</w:t>
+      </w:r>
+      <w:r>
+        <w:t>.yaml</w:t>
       </w:r>
     </w:p>
     <w:p>
@@ -2321,6 +2710,7 @@
     </w:p>
     <w:p>
       <w:r>
+        <w:lastRenderedPageBreak/>
         <w:t>kubectl get svc nginx-env-service</w:t>
       </w:r>
     </w:p>

</xml_diff>